<commit_message>
Update MyPortfolio index.html file
</commit_message>
<xml_diff>
--- a/Writeups/Experiment_10.docx
+++ b/Writeups/Experiment_10.docx
@@ -286,7 +286,7 @@
           <w:szCs w:val="24"/>
           <w:lang w:val="en-IN"/>
         </w:rPr>
-        <w:t xml:space="preserve">  This capstone experiment represents the </w:t>
+        <w:t xml:space="preserve">This capstone experiment represents the </w:t>
       </w:r>
       <w:r>
         <w:rPr>
@@ -427,7 +427,47 @@
           <w:szCs w:val="24"/>
           <w:lang w:val="en-IN"/>
         </w:rPr>
-        <w:t xml:space="preserve"> Planning the logical flow for a visitor (e.g., a recruiter). A typical journey: Homepage $\rightarrow$ Projects Page $\rightarrow$ Contact Page.</w:t>
+        <w:t xml:space="preserve"> Planning the logical flow for a visitor (e.g., a recruiter). A typical journey: Homepage </w:t>
+      </w:r>
+      <w:r>
+        <w:rPr>
+          <w:rFonts w:ascii="Times New Roman" w:eastAsia="Times New Roman" w:hAnsi="Times New Roman" w:cs="Times New Roman"/>
+          <w:bCs/>
+          <w:sz w:val="24"/>
+          <w:szCs w:val="24"/>
+          <w:lang w:val="en-IN"/>
+        </w:rPr>
+        <w:t>→</w:t>
+      </w:r>
+      <w:r>
+        <w:rPr>
+          <w:rFonts w:ascii="Times New Roman" w:eastAsia="Times New Roman" w:hAnsi="Times New Roman" w:cs="Times New Roman"/>
+          <w:bCs/>
+          <w:sz w:val="24"/>
+          <w:szCs w:val="24"/>
+          <w:lang w:val="en-IN"/>
+        </w:rPr>
+        <w:t xml:space="preserve"> Projects Page </w:t>
+      </w:r>
+      <w:r>
+        <w:rPr>
+          <w:rFonts w:ascii="Times New Roman" w:eastAsia="Times New Roman" w:hAnsi="Times New Roman" w:cs="Times New Roman"/>
+          <w:bCs/>
+          <w:sz w:val="24"/>
+          <w:szCs w:val="24"/>
+          <w:lang w:val="en-IN"/>
+        </w:rPr>
+        <w:t>→</w:t>
+      </w:r>
+      <w:r>
+        <w:rPr>
+          <w:rFonts w:ascii="Times New Roman" w:eastAsia="Times New Roman" w:hAnsi="Times New Roman" w:cs="Times New Roman"/>
+          <w:bCs/>
+          <w:sz w:val="24"/>
+          <w:szCs w:val="24"/>
+          <w:lang w:val="en-IN"/>
+        </w:rPr>
+        <w:t xml:space="preserve"> Contact Page.</w:t>
       </w:r>
     </w:p>
     <w:p>
@@ -465,7 +505,47 @@
           <w:szCs w:val="24"/>
           <w:lang w:val="en-IN"/>
         </w:rPr>
-        <w:t xml:space="preserve"> The "blog" will be static, meaning each post is its own HTML content, not pulled from a database. Interactivity will be simulated with jQuery.</w:t>
+        <w:t xml:space="preserve"> The </w:t>
+      </w:r>
+      <w:r>
+        <w:rPr>
+          <w:rFonts w:ascii="Times New Roman" w:eastAsia="Times New Roman" w:hAnsi="Times New Roman" w:cs="Times New Roman"/>
+          <w:bCs/>
+          <w:sz w:val="24"/>
+          <w:szCs w:val="24"/>
+          <w:lang w:val="en-IN"/>
+        </w:rPr>
+        <w:t>“</w:t>
+      </w:r>
+      <w:r>
+        <w:rPr>
+          <w:rFonts w:ascii="Times New Roman" w:eastAsia="Times New Roman" w:hAnsi="Times New Roman" w:cs="Times New Roman"/>
+          <w:bCs/>
+          <w:sz w:val="24"/>
+          <w:szCs w:val="24"/>
+          <w:lang w:val="en-IN"/>
+        </w:rPr>
+        <w:t>blog</w:t>
+      </w:r>
+      <w:r>
+        <w:rPr>
+          <w:rFonts w:ascii="Times New Roman" w:eastAsia="Times New Roman" w:hAnsi="Times New Roman" w:cs="Times New Roman"/>
+          <w:bCs/>
+          <w:sz w:val="24"/>
+          <w:szCs w:val="24"/>
+          <w:lang w:val="en-IN"/>
+        </w:rPr>
+        <w:t>”</w:t>
+      </w:r>
+      <w:r>
+        <w:rPr>
+          <w:rFonts w:ascii="Times New Roman" w:eastAsia="Times New Roman" w:hAnsi="Times New Roman" w:cs="Times New Roman"/>
+          <w:bCs/>
+          <w:sz w:val="24"/>
+          <w:szCs w:val="24"/>
+          <w:lang w:val="en-IN"/>
+        </w:rPr>
+        <w:t xml:space="preserve"> will be static, meaning each post is its own HTML content, not pulled from a database. Interactivity will be simulated with jQuery.</w:t>
       </w:r>
     </w:p>
     <w:p>
@@ -788,7 +868,7 @@
     <w:p>
       <w:pPr>
         <w:spacing w:before="280" w:after="0" w:line="240" w:lineRule="auto"/>
-        <w:jc w:val="both"/>
+        <w:jc w:val="center"/>
         <w:rPr>
           <w:rFonts w:ascii="Times New Roman" w:eastAsia="Times New Roman" w:hAnsi="Times New Roman" w:cs="Times New Roman"/>
           <w:bCs/>
@@ -805,10 +885,10 @@
           <w:szCs w:val="24"/>
         </w:rPr>
         <w:drawing>
-          <wp:inline distT="0" distB="0" distL="0" distR="0" wp14:anchorId="03EFDD5C" wp14:editId="2699D46D">
-            <wp:extent cx="5943600" cy="3173730"/>
-            <wp:effectExtent l="0" t="0" r="0" b="7620"/>
-            <wp:docPr id="1442116736" name="Picture 1"/>
+          <wp:inline distT="0" distB="0" distL="0" distR="0" wp14:anchorId="5987C77B" wp14:editId="517C832A">
+            <wp:extent cx="5943600" cy="3261995"/>
+            <wp:effectExtent l="0" t="0" r="0" b="0"/>
+            <wp:docPr id="1451858536" name="Picture 1"/>
             <wp:cNvGraphicFramePr>
               <a:graphicFrameLocks xmlns:a="http://schemas.openxmlformats.org/drawingml/2006/main" noChangeAspect="1"/>
             </wp:cNvGraphicFramePr>
@@ -816,11 +896,11 @@
               <a:graphicData uri="http://schemas.openxmlformats.org/drawingml/2006/picture">
                 <pic:pic xmlns:pic="http://schemas.openxmlformats.org/drawingml/2006/picture">
                   <pic:nvPicPr>
-                    <pic:cNvPr id="1442116736" name=""/>
+                    <pic:cNvPr id="1451858536" name=""/>
                     <pic:cNvPicPr/>
                   </pic:nvPicPr>
                   <pic:blipFill>
-                    <a:blip r:embed="rId5"/>
+                    <a:blip r:embed="rId7"/>
                     <a:stretch>
                       <a:fillRect/>
                     </a:stretch>
@@ -828,7 +908,7 @@
                   <pic:spPr>
                     <a:xfrm>
                       <a:off x="0" y="0"/>
-                      <a:ext cx="5943600" cy="3173730"/>
+                      <a:ext cx="5943600" cy="3261995"/>
                     </a:xfrm>
                     <a:prstGeom prst="rect">
                       <a:avLst/>
@@ -847,10 +927,9 @@
         <w:jc w:val="center"/>
         <w:rPr>
           <w:rFonts w:ascii="Times New Roman" w:eastAsia="Times New Roman" w:hAnsi="Times New Roman" w:cs="Times New Roman"/>
-          <w:b/>
-          <w:sz w:val="24"/>
-          <w:szCs w:val="24"/>
-          <w:u w:val="single"/>
+          <w:bCs/>
+          <w:sz w:val="24"/>
+          <w:szCs w:val="24"/>
         </w:rPr>
       </w:pPr>
       <w:r>
@@ -862,10 +941,10 @@
           <w:szCs w:val="24"/>
         </w:rPr>
         <w:drawing>
-          <wp:inline distT="0" distB="0" distL="0" distR="0" wp14:anchorId="1314D9D6" wp14:editId="21F5AD7A">
-            <wp:extent cx="5943600" cy="2177415"/>
+          <wp:inline distT="0" distB="0" distL="0" distR="0" wp14:anchorId="5C3CF2F4" wp14:editId="12AD97BF">
+            <wp:extent cx="5943600" cy="3228340"/>
             <wp:effectExtent l="0" t="0" r="0" b="0"/>
-            <wp:docPr id="185541124" name="Picture 1"/>
+            <wp:docPr id="1388120887" name="Picture 1"/>
             <wp:cNvGraphicFramePr>
               <a:graphicFrameLocks xmlns:a="http://schemas.openxmlformats.org/drawingml/2006/main" noChangeAspect="1"/>
             </wp:cNvGraphicFramePr>
@@ -873,11 +952,11 @@
               <a:graphicData uri="http://schemas.openxmlformats.org/drawingml/2006/picture">
                 <pic:pic xmlns:pic="http://schemas.openxmlformats.org/drawingml/2006/picture">
                   <pic:nvPicPr>
-                    <pic:cNvPr id="185541124" name=""/>
+                    <pic:cNvPr id="1388120887" name=""/>
                     <pic:cNvPicPr/>
                   </pic:nvPicPr>
                   <pic:blipFill>
-                    <a:blip r:embed="rId6"/>
+                    <a:blip r:embed="rId8"/>
                     <a:stretch>
                       <a:fillRect/>
                     </a:stretch>
@@ -885,7 +964,7 @@
                   <pic:spPr>
                     <a:xfrm>
                       <a:off x="0" y="0"/>
-                      <a:ext cx="5943600" cy="2177415"/>
+                      <a:ext cx="5943600" cy="3228340"/>
                     </a:xfrm>
                     <a:prstGeom prst="rect">
                       <a:avLst/>
@@ -897,6 +976,189 @@
           </wp:inline>
         </w:drawing>
       </w:r>
+    </w:p>
+    <w:p>
+      <w:pPr>
+        <w:spacing w:before="280" w:after="0" w:line="240" w:lineRule="auto"/>
+        <w:jc w:val="center"/>
+        <w:rPr>
+          <w:rFonts w:ascii="Times New Roman" w:eastAsia="Times New Roman" w:hAnsi="Times New Roman" w:cs="Times New Roman"/>
+          <w:bCs/>
+          <w:sz w:val="24"/>
+          <w:szCs w:val="24"/>
+        </w:rPr>
+      </w:pPr>
+      <w:r>
+        <w:rPr>
+          <w:rFonts w:ascii="Times New Roman" w:eastAsia="Times New Roman" w:hAnsi="Times New Roman" w:cs="Times New Roman"/>
+          <w:bCs/>
+          <w:noProof/>
+          <w:sz w:val="24"/>
+          <w:szCs w:val="24"/>
+        </w:rPr>
+        <w:lastRenderedPageBreak/>
+        <w:drawing>
+          <wp:inline distT="0" distB="0" distL="0" distR="0" wp14:anchorId="62CBE97F" wp14:editId="7ED248A4">
+            <wp:extent cx="5943600" cy="3211195"/>
+            <wp:effectExtent l="0" t="0" r="0" b="8255"/>
+            <wp:docPr id="727294933" name="Picture 1"/>
+            <wp:cNvGraphicFramePr>
+              <a:graphicFrameLocks xmlns:a="http://schemas.openxmlformats.org/drawingml/2006/main" noChangeAspect="1"/>
+            </wp:cNvGraphicFramePr>
+            <a:graphic xmlns:a="http://schemas.openxmlformats.org/drawingml/2006/main">
+              <a:graphicData uri="http://schemas.openxmlformats.org/drawingml/2006/picture">
+                <pic:pic xmlns:pic="http://schemas.openxmlformats.org/drawingml/2006/picture">
+                  <pic:nvPicPr>
+                    <pic:cNvPr id="727294933" name=""/>
+                    <pic:cNvPicPr/>
+                  </pic:nvPicPr>
+                  <pic:blipFill>
+                    <a:blip r:embed="rId9"/>
+                    <a:stretch>
+                      <a:fillRect/>
+                    </a:stretch>
+                  </pic:blipFill>
+                  <pic:spPr>
+                    <a:xfrm>
+                      <a:off x="0" y="0"/>
+                      <a:ext cx="5943600" cy="3211195"/>
+                    </a:xfrm>
+                    <a:prstGeom prst="rect">
+                      <a:avLst/>
+                    </a:prstGeom>
+                  </pic:spPr>
+                </pic:pic>
+              </a:graphicData>
+            </a:graphic>
+          </wp:inline>
+        </w:drawing>
+      </w:r>
+    </w:p>
+    <w:p>
+      <w:pPr>
+        <w:spacing w:before="280" w:after="0" w:line="240" w:lineRule="auto"/>
+        <w:jc w:val="center"/>
+        <w:rPr>
+          <w:rFonts w:ascii="Times New Roman" w:eastAsia="Times New Roman" w:hAnsi="Times New Roman" w:cs="Times New Roman"/>
+          <w:bCs/>
+          <w:sz w:val="24"/>
+          <w:szCs w:val="24"/>
+        </w:rPr>
+      </w:pPr>
+      <w:r>
+        <w:rPr>
+          <w:rFonts w:ascii="Times New Roman" w:eastAsia="Times New Roman" w:hAnsi="Times New Roman" w:cs="Times New Roman"/>
+          <w:bCs/>
+          <w:noProof/>
+          <w:sz w:val="24"/>
+          <w:szCs w:val="24"/>
+        </w:rPr>
+        <w:drawing>
+          <wp:inline distT="0" distB="0" distL="0" distR="0" wp14:anchorId="35179021" wp14:editId="61470047">
+            <wp:extent cx="5943600" cy="3240405"/>
+            <wp:effectExtent l="0" t="0" r="0" b="0"/>
+            <wp:docPr id="626378975" name="Picture 1"/>
+            <wp:cNvGraphicFramePr>
+              <a:graphicFrameLocks xmlns:a="http://schemas.openxmlformats.org/drawingml/2006/main" noChangeAspect="1"/>
+            </wp:cNvGraphicFramePr>
+            <a:graphic xmlns:a="http://schemas.openxmlformats.org/drawingml/2006/main">
+              <a:graphicData uri="http://schemas.openxmlformats.org/drawingml/2006/picture">
+                <pic:pic xmlns:pic="http://schemas.openxmlformats.org/drawingml/2006/picture">
+                  <pic:nvPicPr>
+                    <pic:cNvPr id="626378975" name=""/>
+                    <pic:cNvPicPr/>
+                  </pic:nvPicPr>
+                  <pic:blipFill>
+                    <a:blip r:embed="rId10"/>
+                    <a:stretch>
+                      <a:fillRect/>
+                    </a:stretch>
+                  </pic:blipFill>
+                  <pic:spPr>
+                    <a:xfrm>
+                      <a:off x="0" y="0"/>
+                      <a:ext cx="5943600" cy="3240405"/>
+                    </a:xfrm>
+                    <a:prstGeom prst="rect">
+                      <a:avLst/>
+                    </a:prstGeom>
+                  </pic:spPr>
+                </pic:pic>
+              </a:graphicData>
+            </a:graphic>
+          </wp:inline>
+        </w:drawing>
+      </w:r>
+    </w:p>
+    <w:p>
+      <w:pPr>
+        <w:spacing w:before="280" w:after="0" w:line="240" w:lineRule="auto"/>
+        <w:jc w:val="center"/>
+        <w:rPr>
+          <w:rFonts w:ascii="Times New Roman" w:eastAsia="Times New Roman" w:hAnsi="Times New Roman" w:cs="Times New Roman"/>
+          <w:bCs/>
+          <w:sz w:val="24"/>
+          <w:szCs w:val="24"/>
+        </w:rPr>
+      </w:pPr>
+      <w:r>
+        <w:rPr>
+          <w:rFonts w:ascii="Times New Roman" w:eastAsia="Times New Roman" w:hAnsi="Times New Roman" w:cs="Times New Roman"/>
+          <w:bCs/>
+          <w:noProof/>
+          <w:sz w:val="24"/>
+          <w:szCs w:val="24"/>
+        </w:rPr>
+        <w:lastRenderedPageBreak/>
+        <w:drawing>
+          <wp:inline distT="0" distB="0" distL="0" distR="0" wp14:anchorId="58A2010F" wp14:editId="59EE3D2D">
+            <wp:extent cx="5943600" cy="3233420"/>
+            <wp:effectExtent l="0" t="0" r="0" b="5080"/>
+            <wp:docPr id="547336344" name="Picture 1"/>
+            <wp:cNvGraphicFramePr>
+              <a:graphicFrameLocks xmlns:a="http://schemas.openxmlformats.org/drawingml/2006/main" noChangeAspect="1"/>
+            </wp:cNvGraphicFramePr>
+            <a:graphic xmlns:a="http://schemas.openxmlformats.org/drawingml/2006/main">
+              <a:graphicData uri="http://schemas.openxmlformats.org/drawingml/2006/picture">
+                <pic:pic xmlns:pic="http://schemas.openxmlformats.org/drawingml/2006/picture">
+                  <pic:nvPicPr>
+                    <pic:cNvPr id="547336344" name=""/>
+                    <pic:cNvPicPr/>
+                  </pic:nvPicPr>
+                  <pic:blipFill>
+                    <a:blip r:embed="rId11"/>
+                    <a:stretch>
+                      <a:fillRect/>
+                    </a:stretch>
+                  </pic:blipFill>
+                  <pic:spPr>
+                    <a:xfrm>
+                      <a:off x="0" y="0"/>
+                      <a:ext cx="5943600" cy="3233420"/>
+                    </a:xfrm>
+                    <a:prstGeom prst="rect">
+                      <a:avLst/>
+                    </a:prstGeom>
+                  </pic:spPr>
+                </pic:pic>
+              </a:graphicData>
+            </a:graphic>
+          </wp:inline>
+        </w:drawing>
+      </w:r>
+    </w:p>
+    <w:p>
+      <w:pPr>
+        <w:spacing w:before="280" w:after="0" w:line="240" w:lineRule="auto"/>
+        <w:jc w:val="center"/>
+        <w:rPr>
+          <w:rFonts w:ascii="Times New Roman" w:eastAsia="Times New Roman" w:hAnsi="Times New Roman" w:cs="Times New Roman"/>
+          <w:b/>
+          <w:sz w:val="24"/>
+          <w:szCs w:val="24"/>
+          <w:u w:val="single"/>
+        </w:rPr>
+      </w:pPr>
       <w:r>
         <w:rPr>
           <w:rFonts w:ascii="Times New Roman" w:eastAsia="Times New Roman" w:hAnsi="Times New Roman" w:cs="Times New Roman"/>
@@ -940,7 +1202,34 @@
           <w:sz w:val="24"/>
           <w:szCs w:val="24"/>
         </w:rPr>
-        <w:t>files organization structure and live page displaying index.html page.</w:t>
+        <w:t>MyPortfolio</w:t>
+      </w:r>
+      <w:r>
+        <w:rPr>
+          <w:rFonts w:ascii="Times New Roman" w:eastAsia="Times New Roman" w:hAnsi="Times New Roman" w:cs="Times New Roman"/>
+          <w:bCs/>
+          <w:sz w:val="24"/>
+          <w:szCs w:val="24"/>
+        </w:rPr>
+        <w:t xml:space="preserve"> page</w:t>
+      </w:r>
+      <w:r>
+        <w:rPr>
+          <w:rFonts w:ascii="Times New Roman" w:eastAsia="Times New Roman" w:hAnsi="Times New Roman" w:cs="Times New Roman"/>
+          <w:bCs/>
+          <w:sz w:val="24"/>
+          <w:szCs w:val="24"/>
+        </w:rPr>
+        <w:t>s</w:t>
+      </w:r>
+      <w:r>
+        <w:rPr>
+          <w:rFonts w:ascii="Times New Roman" w:eastAsia="Times New Roman" w:hAnsi="Times New Roman" w:cs="Times New Roman"/>
+          <w:bCs/>
+          <w:sz w:val="24"/>
+          <w:szCs w:val="24"/>
+        </w:rPr>
+        <w:t>.</w:t>
       </w:r>
     </w:p>
     <w:p>
@@ -990,7 +1279,7 @@
           <w:sz w:val="24"/>
           <w:szCs w:val="24"/>
         </w:rPr>
-        <w:t>The student should have the ability to organize a multi-file web project into a logical directory structure, use basic Git commands to initialize a repository and push it to GitHub, and deploy a static website to a public URL using GitHub Pages.</w:t>
+        <w:t>The student should have the ability to plan, integrate, test, and deploy a complete, multi-page web application, managing the interplay between structure (HTML), style (CSS/Bootstrap), and interactivity (JS/jQuery) in a collaborative group setting.</w:t>
       </w:r>
     </w:p>
     <w:p>
@@ -1006,139 +1295,51 @@
         <w:jc w:val="both"/>
         <w:rPr>
           <w:rFonts w:ascii="Times New Roman" w:eastAsia="Times New Roman" w:hAnsi="Times New Roman" w:cs="Times New Roman"/>
+          <w:color w:val="000000"/>
+          <w:sz w:val="24"/>
+          <w:szCs w:val="24"/>
+        </w:rPr>
+      </w:pPr>
+      <w:r>
+        <w:rPr>
+          <w:rFonts w:ascii="Times New Roman" w:eastAsia="Times New Roman" w:hAnsi="Times New Roman" w:cs="Times New Roman"/>
           <w:b/>
           <w:color w:val="000000"/>
           <w:sz w:val="24"/>
           <w:szCs w:val="24"/>
           <w:u w:val="single"/>
         </w:rPr>
-      </w:pPr>
-    </w:p>
-    <w:p>
-      <w:pPr>
-        <w:pBdr>
-          <w:top w:val="nil"/>
-          <w:left w:val="nil"/>
-          <w:bottom w:val="nil"/>
-          <w:right w:val="nil"/>
-          <w:between w:val="nil"/>
-        </w:pBdr>
-        <w:spacing w:after="59" w:line="240" w:lineRule="auto"/>
-        <w:jc w:val="both"/>
+        <w:t>Course Outcomes</w:t>
+      </w:r>
+      <w:r>
         <w:rPr>
           <w:rFonts w:ascii="Times New Roman" w:eastAsia="Times New Roman" w:hAnsi="Times New Roman" w:cs="Times New Roman"/>
           <w:b/>
+          <w:bCs/>
           <w:color w:val="000000"/>
           <w:sz w:val="24"/>
           <w:szCs w:val="24"/>
           <w:u w:val="single"/>
         </w:rPr>
-      </w:pPr>
-    </w:p>
-    <w:p>
-      <w:pPr>
-        <w:pBdr>
-          <w:top w:val="nil"/>
-          <w:left w:val="nil"/>
-          <w:bottom w:val="nil"/>
-          <w:right w:val="nil"/>
-          <w:between w:val="nil"/>
-        </w:pBdr>
-        <w:spacing w:after="59" w:line="240" w:lineRule="auto"/>
-        <w:jc w:val="both"/>
+        <w:t>:</w:t>
+      </w:r>
+      <w:r>
         <w:rPr>
           <w:rFonts w:ascii="Times New Roman" w:eastAsia="Times New Roman" w:hAnsi="Times New Roman" w:cs="Times New Roman"/>
           <w:color w:val="000000"/>
           <w:sz w:val="24"/>
           <w:szCs w:val="24"/>
         </w:rPr>
-      </w:pPr>
-      <w:r>
-        <w:rPr>
-          <w:rFonts w:ascii="Times New Roman" w:eastAsia="Times New Roman" w:hAnsi="Times New Roman" w:cs="Times New Roman"/>
-          <w:b/>
+        <w:t xml:space="preserve"> Upon completion of the course students will </w:t>
+      </w:r>
+      <w:r>
+        <w:rPr>
+          <w:rFonts w:ascii="Times New Roman" w:eastAsia="Times New Roman" w:hAnsi="Times New Roman" w:cs="Times New Roman"/>
           <w:color w:val="000000"/>
           <w:sz w:val="24"/>
           <w:szCs w:val="24"/>
-          <w:u w:val="single"/>
-        </w:rPr>
-        <w:t>Course Outcomes</w:t>
-      </w:r>
-      <w:r>
-        <w:rPr>
-          <w:rFonts w:ascii="Times New Roman" w:eastAsia="Times New Roman" w:hAnsi="Times New Roman" w:cs="Times New Roman"/>
-          <w:b/>
-          <w:bCs/>
-          <w:color w:val="000000"/>
-          <w:sz w:val="24"/>
-          <w:szCs w:val="24"/>
-          <w:u w:val="single"/>
-        </w:rPr>
-        <w:t>:</w:t>
-      </w:r>
-      <w:r>
-        <w:rPr>
-          <w:rFonts w:ascii="Times New Roman" w:eastAsia="Times New Roman" w:hAnsi="Times New Roman" w:cs="Times New Roman"/>
-          <w:color w:val="000000"/>
-          <w:sz w:val="24"/>
-          <w:szCs w:val="24"/>
-        </w:rPr>
-        <w:t xml:space="preserve"> Upon completion of the course students will be able to </w:t>
-      </w:r>
-      <w:r>
-        <w:rPr>
-          <w:rFonts w:ascii="Times New Roman" w:eastAsia="Times New Roman" w:hAnsi="Times New Roman" w:cs="Times New Roman"/>
-          <w:color w:val="000000"/>
-          <w:sz w:val="24"/>
-          <w:szCs w:val="24"/>
-        </w:rPr>
-        <w:t>o</w:t>
-      </w:r>
-      <w:r>
-        <w:rPr>
-          <w:rFonts w:ascii="Times New Roman" w:eastAsia="Times New Roman" w:hAnsi="Times New Roman" w:cs="Times New Roman"/>
-          <w:color w:val="000000"/>
-          <w:sz w:val="24"/>
-          <w:szCs w:val="24"/>
-        </w:rPr>
-        <w:t>rganize, manage, and deploy a complete client-side web application using modern development tools and best practices.</w:t>
-      </w:r>
-      <w:r>
-        <w:rPr>
-          <w:rFonts w:ascii="Times New Roman" w:eastAsia="Times New Roman" w:hAnsi="Times New Roman" w:cs="Times New Roman"/>
-          <w:color w:val="000000"/>
-          <w:sz w:val="24"/>
-          <w:szCs w:val="24"/>
-        </w:rPr>
-        <w:t xml:space="preserve"> </w:t>
-      </w:r>
-      <w:r>
-        <w:rPr>
-          <w:rFonts w:ascii="Times New Roman" w:eastAsia="Times New Roman" w:hAnsi="Times New Roman" w:cs="Times New Roman"/>
-          <w:color w:val="000000"/>
-          <w:sz w:val="24"/>
-          <w:szCs w:val="24"/>
-        </w:rPr>
-        <w:lastRenderedPageBreak/>
-        <w:t xml:space="preserve">Also, students will be able to </w:t>
-      </w:r>
-      <w:r>
-        <w:rPr>
-          <w:rFonts w:ascii="Times New Roman" w:eastAsia="Times New Roman" w:hAnsi="Times New Roman" w:cs="Times New Roman"/>
-          <w:color w:val="000000"/>
-          <w:sz w:val="24"/>
-          <w:szCs w:val="24"/>
-        </w:rPr>
-        <w:t>s</w:t>
-      </w:r>
-      <w:r>
-        <w:rPr>
-          <w:rFonts w:ascii="Times New Roman" w:eastAsia="Times New Roman" w:hAnsi="Times New Roman" w:cs="Times New Roman"/>
-          <w:color w:val="000000"/>
-          <w:sz w:val="24"/>
-          <w:szCs w:val="24"/>
-        </w:rPr>
-        <w:t>ynthesize all learned concepts to produce a portfolio-worthy, multi-page responsive website in a group setting.</w:t>
+        </w:rPr>
+        <w:t>have successfully synthesized all course concepts to produce a professional, portfolio-worthy, multi-page responsive website, fulfilling the core objective of the course.</w:t>
       </w:r>
     </w:p>
     <w:p>
@@ -1181,43 +1382,25 @@
           <w:sz w:val="24"/>
           <w:szCs w:val="24"/>
         </w:rPr>
-        <w:t xml:space="preserve">This experiment successfully bridged the gap between local development and a live, public-facing web application. By organizing the file structure, utilizing version control with Git, and deploying via GitHub Pages, the </w:t>
-      </w:r>
-      <w:r>
-        <w:rPr>
-          <w:rFonts w:ascii="Times New Roman" w:eastAsia="Times New Roman" w:hAnsi="Times New Roman" w:cs="Times New Roman"/>
-          <w:bCs/>
-          <w:sz w:val="24"/>
-          <w:szCs w:val="24"/>
-        </w:rPr>
-        <w:t>“</w:t>
-      </w:r>
-      <w:r>
-        <w:rPr>
-          <w:rFonts w:ascii="Times New Roman" w:eastAsia="Times New Roman" w:hAnsi="Times New Roman" w:cs="Times New Roman"/>
-          <w:bCs/>
-          <w:sz w:val="24"/>
-          <w:szCs w:val="24"/>
-        </w:rPr>
-        <w:t>GadgetGalaxy</w:t>
-      </w:r>
-      <w:r>
-        <w:rPr>
-          <w:rFonts w:ascii="Times New Roman" w:eastAsia="Times New Roman" w:hAnsi="Times New Roman" w:cs="Times New Roman"/>
-          <w:bCs/>
-          <w:sz w:val="24"/>
-          <w:szCs w:val="24"/>
-        </w:rPr>
-        <w:t>”</w:t>
-      </w:r>
-      <w:r>
-        <w:rPr>
-          <w:rFonts w:ascii="Times New Roman" w:eastAsia="Times New Roman" w:hAnsi="Times New Roman" w:cs="Times New Roman"/>
-          <w:bCs/>
-          <w:sz w:val="24"/>
-          <w:szCs w:val="24"/>
-        </w:rPr>
-        <w:t xml:space="preserve"> project is now complete. This demonstrates a comprehensive understanding of the entire front-end development workflow, from the first line of HTML to a globally accessible final product.</w:t>
+        <w:t>This capstone experiment successfully integrates all the skills from the course into a single, practical, and high-value project. The result is not just a series of exercises but a tangible, live website that can be used professionally to showcase the group</w:t>
+      </w:r>
+      <w:r>
+        <w:rPr>
+          <w:rFonts w:ascii="Times New Roman" w:eastAsia="Times New Roman" w:hAnsi="Times New Roman" w:cs="Times New Roman"/>
+          <w:bCs/>
+          <w:sz w:val="24"/>
+          <w:szCs w:val="24"/>
+        </w:rPr>
+        <w:t>’</w:t>
+      </w:r>
+      <w:r>
+        <w:rPr>
+          <w:rFonts w:ascii="Times New Roman" w:eastAsia="Times New Roman" w:hAnsi="Times New Roman" w:cs="Times New Roman"/>
+          <w:bCs/>
+          <w:sz w:val="24"/>
+          <w:szCs w:val="24"/>
+        </w:rPr>
+        <w:t>s technical abilities. This demonstrates a complete understanding of the front-end development workflow.</w:t>
       </w:r>
     </w:p>
     <w:p>
@@ -1478,12 +1661,12 @@
     </w:tbl>
     <w:p/>
     <w:sectPr>
-      <w:headerReference w:type="even" r:id="rId7"/>
-      <w:headerReference w:type="default" r:id="rId8"/>
-      <w:footerReference w:type="even" r:id="rId9"/>
-      <w:footerReference w:type="default" r:id="rId10"/>
-      <w:headerReference w:type="first" r:id="rId11"/>
-      <w:footerReference w:type="first" r:id="rId12"/>
+      <w:headerReference w:type="even" r:id="rId12"/>
+      <w:headerReference w:type="default" r:id="rId13"/>
+      <w:footerReference w:type="even" r:id="rId14"/>
+      <w:footerReference w:type="default" r:id="rId15"/>
+      <w:headerReference w:type="first" r:id="rId16"/>
+      <w:footerReference w:type="first" r:id="rId17"/>
       <w:pgSz w:w="12240" w:h="15840"/>
       <w:pgMar w:top="1440" w:right="1440" w:bottom="1440" w:left="1440" w:header="720" w:footer="720" w:gutter="0"/>
       <w:pgNumType w:start="1"/>
@@ -1491,6 +1674,31 @@
     </w:sectPr>
   </w:body>
 </w:document>
+</file>
+
+<file path=word/endnotes.xml><?xml version="1.0" encoding="utf-8"?>
+<w:endnotes xmlns:wpc="http://schemas.microsoft.com/office/word/2010/wordprocessingCanvas" xmlns:cx="http://schemas.microsoft.com/office/drawing/2014/chartex" xmlns:cx1="http://schemas.microsoft.com/office/drawing/2015/9/8/chartex" xmlns:cx2="http://schemas.microsoft.com/office/drawing/2015/10/21/chartex" xmlns:cx3="http://schemas.microsoft.com/office/drawing/2016/5/9/chartex" xmlns:cx4="http://schemas.microsoft.com/office/drawing/2016/5/10/chartex" xmlns:cx5="http://schemas.microsoft.com/office/drawing/2016/5/11/chartex" xmlns:cx6="http://schemas.microsoft.com/office/drawing/2016/5/12/chartex" xmlns:cx7="http://schemas.microsoft.com/office/drawing/2016/5/13/chartex" xmlns:cx8="http://schemas.microsoft.com/office/drawing/2016/5/14/chartex" xmlns:mc="http://schemas.openxmlformats.org/markup-compatibility/2006" xmlns:aink="http://schemas.microsoft.com/office/drawing/2016/ink" xmlns:am3d="http://schemas.microsoft.com/office/drawing/2017/model3d" xmlns:o="urn:schemas-microsoft-com:office:office" xmlns:oel="http://schemas.microsoft.com/office/2019/extlst" xmlns:r="http://schemas.openxmlformats.org/officeDocument/2006/relationships" xmlns:m="http://schemas.openxmlformats.org/officeDocument/2006/math" xmlns:v="urn:schemas-microsoft-com:vml" xmlns:wp14="http://schemas.microsoft.com/office/word/2010/wordprocessingDrawing" xmlns:wp="http://schemas.openxmlformats.org/drawingml/2006/wordprocessingDrawing" xmlns:w10="urn:schemas-microsoft-com:office:word" xmlns:w="http://schemas.openxmlformats.org/wordprocessingml/2006/main" xmlns:w14="http://schemas.microsoft.com/office/word/2010/wordml" xmlns:w15="http://schemas.microsoft.com/office/word/2012/wordml" xmlns:w16cex="http://schemas.microsoft.com/office/word/2018/wordml/cex" xmlns:w16cid="http://schemas.microsoft.com/office/word/2016/wordml/cid" xmlns:w16="http://schemas.microsoft.com/office/word/2018/wordml" xmlns:w16du="http://schemas.microsoft.com/office/word/2023/wordml/word16du" xmlns:w16sdtdh="http://schemas.microsoft.com/office/word/2020/wordml/sdtdatahash" xmlns:w16sdtfl="http://schemas.microsoft.com/office/word/2024/wordml/sdtformatlock" xmlns:w16se="http://schemas.microsoft.com/office/word/2015/wordml/symex" xmlns:wpg="http://schemas.microsoft.com/office/word/2010/wordprocessingGroup" xmlns:wpi="http://schemas.microsoft.com/office/word/2010/wordprocessingInk" xmlns:wne="http://schemas.microsoft.com/office/word/2006/wordml" xmlns:wps="http://schemas.microsoft.com/office/word/2010/wordprocessingShape" mc:Ignorable="w14 w15 w16se w16cid w16 w16cex w16sdtdh w16sdtfl w16du wp14">
+  <w:endnote w:type="separator" w:id="-1">
+    <w:p>
+      <w:pPr>
+        <w:spacing w:after="0" w:line="240" w:lineRule="auto"/>
+      </w:pPr>
+      <w:r>
+        <w:separator/>
+      </w:r>
+    </w:p>
+  </w:endnote>
+  <w:endnote w:type="continuationSeparator" w:id="0">
+    <w:p>
+      <w:pPr>
+        <w:spacing w:after="0" w:line="240" w:lineRule="auto"/>
+      </w:pPr>
+      <w:r>
+        <w:continuationSeparator/>
+      </w:r>
+    </w:p>
+  </w:endnote>
+</w:endnotes>
 </file>
 
 <file path=word/footer1.xml><?xml version="1.0" encoding="utf-8"?>
@@ -1523,6 +1731,31 @@
 </w:ftr>
 </file>
 
+<file path=word/footnotes.xml><?xml version="1.0" encoding="utf-8"?>
+<w:footnotes xmlns:wpc="http://schemas.microsoft.com/office/word/2010/wordprocessingCanvas" xmlns:cx="http://schemas.microsoft.com/office/drawing/2014/chartex" xmlns:cx1="http://schemas.microsoft.com/office/drawing/2015/9/8/chartex" xmlns:cx2="http://schemas.microsoft.com/office/drawing/2015/10/21/chartex" xmlns:cx3="http://schemas.microsoft.com/office/drawing/2016/5/9/chartex" xmlns:cx4="http://schemas.microsoft.com/office/drawing/2016/5/10/chartex" xmlns:cx5="http://schemas.microsoft.com/office/drawing/2016/5/11/chartex" xmlns:cx6="http://schemas.microsoft.com/office/drawing/2016/5/12/chartex" xmlns:cx7="http://schemas.microsoft.com/office/drawing/2016/5/13/chartex" xmlns:cx8="http://schemas.microsoft.com/office/drawing/2016/5/14/chartex" xmlns:mc="http://schemas.openxmlformats.org/markup-compatibility/2006" xmlns:aink="http://schemas.microsoft.com/office/drawing/2016/ink" xmlns:am3d="http://schemas.microsoft.com/office/drawing/2017/model3d" xmlns:o="urn:schemas-microsoft-com:office:office" xmlns:oel="http://schemas.microsoft.com/office/2019/extlst" xmlns:r="http://schemas.openxmlformats.org/officeDocument/2006/relationships" xmlns:m="http://schemas.openxmlformats.org/officeDocument/2006/math" xmlns:v="urn:schemas-microsoft-com:vml" xmlns:wp14="http://schemas.microsoft.com/office/word/2010/wordprocessingDrawing" xmlns:wp="http://schemas.openxmlformats.org/drawingml/2006/wordprocessingDrawing" xmlns:w10="urn:schemas-microsoft-com:office:word" xmlns:w="http://schemas.openxmlformats.org/wordprocessingml/2006/main" xmlns:w14="http://schemas.microsoft.com/office/word/2010/wordml" xmlns:w15="http://schemas.microsoft.com/office/word/2012/wordml" xmlns:w16cex="http://schemas.microsoft.com/office/word/2018/wordml/cex" xmlns:w16cid="http://schemas.microsoft.com/office/word/2016/wordml/cid" xmlns:w16="http://schemas.microsoft.com/office/word/2018/wordml" xmlns:w16du="http://schemas.microsoft.com/office/word/2023/wordml/word16du" xmlns:w16sdtdh="http://schemas.microsoft.com/office/word/2020/wordml/sdtdatahash" xmlns:w16sdtfl="http://schemas.microsoft.com/office/word/2024/wordml/sdtformatlock" xmlns:w16se="http://schemas.microsoft.com/office/word/2015/wordml/symex" xmlns:wpg="http://schemas.microsoft.com/office/word/2010/wordprocessingGroup" xmlns:wpi="http://schemas.microsoft.com/office/word/2010/wordprocessingInk" xmlns:wne="http://schemas.microsoft.com/office/word/2006/wordml" xmlns:wps="http://schemas.microsoft.com/office/word/2010/wordprocessingShape" mc:Ignorable="w14 w15 w16se w16cid w16 w16cex w16sdtdh w16sdtfl w16du wp14">
+  <w:footnote w:type="separator" w:id="-1">
+    <w:p>
+      <w:pPr>
+        <w:spacing w:after="0" w:line="240" w:lineRule="auto"/>
+      </w:pPr>
+      <w:r>
+        <w:separator/>
+      </w:r>
+    </w:p>
+  </w:footnote>
+  <w:footnote w:type="continuationSeparator" w:id="0">
+    <w:p>
+      <w:pPr>
+        <w:spacing w:after="0" w:line="240" w:lineRule="auto"/>
+      </w:pPr>
+      <w:r>
+        <w:continuationSeparator/>
+      </w:r>
+    </w:p>
+  </w:footnote>
+</w:footnotes>
+</file>
+
 <file path=word/header1.xml><?xml version="1.0" encoding="utf-8"?>
 <w:hdr xmlns:wpc="http://schemas.microsoft.com/office/word/2010/wordprocessingCanvas" xmlns:cx="http://schemas.microsoft.com/office/drawing/2014/chartex" xmlns:cx1="http://schemas.microsoft.com/office/drawing/2015/9/8/chartex" xmlns:cx2="http://schemas.microsoft.com/office/drawing/2015/10/21/chartex" xmlns:cx3="http://schemas.microsoft.com/office/drawing/2016/5/9/chartex" xmlns:cx4="http://schemas.microsoft.com/office/drawing/2016/5/10/chartex" xmlns:cx5="http://schemas.microsoft.com/office/drawing/2016/5/11/chartex" xmlns:cx6="http://schemas.microsoft.com/office/drawing/2016/5/12/chartex" xmlns:cx7="http://schemas.microsoft.com/office/drawing/2016/5/13/chartex" xmlns:cx8="http://schemas.microsoft.com/office/drawing/2016/5/14/chartex" xmlns:mc="http://schemas.openxmlformats.org/markup-compatibility/2006" xmlns:aink="http://schemas.microsoft.com/office/drawing/2016/ink" xmlns:am3d="http://schemas.microsoft.com/office/drawing/2017/model3d" xmlns:o="urn:schemas-microsoft-com:office:office" xmlns:oel="http://schemas.microsoft.com/office/2019/extlst" xmlns:r="http://schemas.openxmlformats.org/officeDocument/2006/relationships" xmlns:m="http://schemas.openxmlformats.org/officeDocument/2006/math" xmlns:v="urn:schemas-microsoft-com:vml" xmlns:wp14="http://schemas.microsoft.com/office/word/2010/wordprocessingDrawing" xmlns:wp="http://schemas.openxmlformats.org/drawingml/2006/wordprocessingDrawing" xmlns:w10="urn:schemas-microsoft-com:office:word" xmlns:w="http://schemas.openxmlformats.org/wordprocessingml/2006/main" xmlns:w14="http://schemas.microsoft.com/office/word/2010/wordml" xmlns:w15="http://schemas.microsoft.com/office/word/2012/wordml" xmlns:w16cex="http://schemas.microsoft.com/office/word/2018/wordml/cex" xmlns:w16cid="http://schemas.microsoft.com/office/word/2016/wordml/cid" xmlns:w16="http://schemas.microsoft.com/office/word/2018/wordml" xmlns:w16du="http://schemas.microsoft.com/office/word/2023/wordml/word16du" xmlns:w16sdtdh="http://schemas.microsoft.com/office/word/2020/wordml/sdtdatahash" xmlns:w16sdtfl="http://schemas.microsoft.com/office/word/2024/wordml/sdtformatlock" xmlns:w16se="http://schemas.microsoft.com/office/word/2015/wordml/symex" xmlns:wpg="http://schemas.microsoft.com/office/word/2010/wordprocessingGroup" xmlns:wpi="http://schemas.microsoft.com/office/word/2010/wordprocessingInk" xmlns:wne="http://schemas.microsoft.com/office/word/2006/wordml" xmlns:wps="http://schemas.microsoft.com/office/word/2010/wordprocessingShape" mc:Ignorable="w14 w15 w16se w16cid w16 w16cex w16sdtdh w16sdtfl w16du wp14">
   <w:p>
@@ -1553,7 +1786,7 @@
           <v:path o:extrusionok="f" gradientshapeok="t" o:connecttype="rect"/>
           <o:lock v:ext="edit" aspectratio="t"/>
         </v:shapetype>
-        <v:shape id="WordPictureWatermark221085079" o:spid="_x0000_s1025" type="#_x0000_t75" style="position:absolute;margin-left:0;margin-top:0;width:467.55pt;height:467.55pt;z-index:-251657216;mso-position-horizontal:center;mso-position-horizontal-relative:margin;mso-position-vertical:center;mso-position-vertical-relative:margin" o:allowincell="f">
+        <v:shape id="WordPictureWatermark221085079" o:spid="_x0000_s1025" type="#_x0000_t75" style="position:absolute;margin-left:0;margin-top:0;width:467.55pt;height:467.55pt;z-index:-251659776;mso-position-horizontal:center;mso-position-horizontal-relative:margin;mso-position-vertical:center;mso-position-vertical-relative:margin" o:allowincell="f">
           <v:imagedata r:id="rId1" o:title="TCET_LOGO"/>
           <w10:wrap anchorx="margin" anchory="margin"/>
         </v:shape>
@@ -1609,7 +1842,7 @@
           <v:path o:extrusionok="f" gradientshapeok="t" o:connecttype="rect"/>
           <o:lock v:ext="edit" aspectratio="t"/>
         </v:shapetype>
-        <v:shape id="WordPictureWatermark221085080" o:spid="_x0000_s1026" type="#_x0000_t75" style="position:absolute;margin-left:0;margin-top:0;width:467.55pt;height:467.55pt;z-index:-251657216;mso-position-horizontal:center;mso-position-horizontal-relative:margin;mso-position-vertical:center;mso-position-vertical-relative:margin" o:allowincell="f">
+        <v:shape id="WordPictureWatermark221085080" o:spid="_x0000_s1026" type="#_x0000_t75" style="position:absolute;margin-left:0;margin-top:0;width:467.55pt;height:467.55pt;z-index:-251658752;mso-position-horizontal:center;mso-position-horizontal-relative:margin;mso-position-vertical:center;mso-position-vertical-relative:margin" o:allowincell="f">
           <v:imagedata r:id="rId1" o:title="TCET_LOGO"/>
           <w10:wrap anchorx="margin" anchory="margin"/>
         </v:shape>
@@ -1691,7 +1924,7 @@
           <v:path o:extrusionok="f" gradientshapeok="t" o:connecttype="rect"/>
           <o:lock v:ext="edit" aspectratio="t"/>
         </v:shapetype>
-        <v:shape id="WordPictureWatermark221085078" o:spid="_x0000_s1027" type="#_x0000_t75" style="position:absolute;margin-left:0;margin-top:0;width:467.55pt;height:467.55pt;z-index:-251657216;mso-position-horizontal:center;mso-position-horizontal-relative:margin;mso-position-vertical:center;mso-position-vertical-relative:margin" o:allowincell="f">
+        <v:shape id="WordPictureWatermark221085078" o:spid="_x0000_s1027" type="#_x0000_t75" style="position:absolute;margin-left:0;margin-top:0;width:467.55pt;height:467.55pt;z-index:-251657728;mso-position-horizontal:center;mso-position-horizontal-relative:margin;mso-position-vertical:center;mso-position-vertical-relative:margin" o:allowincell="f">
           <v:imagedata r:id="rId1" o:title="TCET_LOGO"/>
           <w10:wrap anchorx="margin" anchory="margin"/>
         </v:shape>
@@ -2772,6 +3005,7 @@
   <w:style w:type="character" w:default="1" w:styleId="DefaultParagraphFont">
     <w:name w:val="Default Paragraph Font"/>
     <w:uiPriority w:val="1"/>
+    <w:semiHidden/>
     <w:unhideWhenUsed/>
   </w:style>
   <w:style w:type="table" w:default="1" w:styleId="TableNormal">

</xml_diff>